<commit_message>
fix: some changes to document
</commit_message>
<xml_diff>
--- a/docs/Documento Preliminar/Documento Preliminar (11 de Junio).docx
+++ b/docs/Documento Preliminar/Documento Preliminar (11 de Junio).docx
@@ -2184,7 +2184,7 @@
                     <w:noProof/>
                     <w:webHidden/>
                   </w:rPr>
-                  <w:t>19</w:t>
+                  <w:t>20</w:t>
                 </w:r>
                 <w:r>
                   <w:rPr>
@@ -2433,7 +2433,7 @@
                     <w:noProof/>
                     <w:webHidden/>
                   </w:rPr>
-                  <w:t>24</w:t>
+                  <w:t>25</w:t>
                 </w:r>
                 <w:r>
                   <w:rPr>
@@ -2492,7 +2492,7 @@
                   <w:rPr>
                     <w:webHidden/>
                   </w:rPr>
-                  <w:t>25</w:t>
+                  <w:t>26</w:t>
                 </w:r>
                 <w:r>
                   <w:rPr>
@@ -2551,7 +2551,7 @@
                   <w:rPr>
                     <w:webHidden/>
                   </w:rPr>
-                  <w:t>26</w:t>
+                  <w:t>27</w:t>
                 </w:r>
                 <w:r>
                   <w:rPr>
@@ -9683,7 +9683,7 @@
   <w15:commentEx w15:paraId="353B626E" w15:done="1"/>
   <w15:commentEx w15:paraId="04701EA6" w15:paraIdParent="353B626E" w15:done="1"/>
   <w15:commentEx w15:paraId="02812A2A" w15:done="1"/>
-  <w15:commentEx w15:paraId="1EE9904B" w15:done="0"/>
+  <w15:commentEx w15:paraId="1EE9904B" w15:done="1"/>
   <w15:commentEx w15:paraId="4932B41F" w15:done="1"/>
 </w15:commentsEx>
 </file>
@@ -16692,6 +16692,7 @@
     <w:rsidRoot w:val="001F229B"/>
     <w:rsid w:val="001F229B"/>
     <w:rsid w:val="00230D95"/>
+    <w:rsid w:val="002333DA"/>
     <w:rsid w:val="003B6A87"/>
     <w:rsid w:val="00513691"/>
     <w:rsid w:val="005D29C2"/>
@@ -16705,7 +16706,6 @@
     <w:rsid w:val="009836DD"/>
     <w:rsid w:val="00AE25F1"/>
     <w:rsid w:val="00B71A89"/>
-    <w:rsid w:val="00C114BE"/>
     <w:rsid w:val="00DA5E84"/>
     <w:rsid w:val="00E805B9"/>
     <w:rsid w:val="00F53B12"/>

</xml_diff>

<commit_message>
feat: Updated Preliminary Document
</commit_message>
<xml_diff>
--- a/docs/Documento Preliminar/Documento Preliminar (11 de Junio).docx
+++ b/docs/Documento Preliminar/Documento Preliminar (11 de Junio).docx
@@ -2256,6 +2256,12 @@
                     <w:noProof/>
                     <w:webHidden/>
                   </w:rPr>
+                </w:r>
+                <w:r>
+                  <w:rPr>
+                    <w:noProof/>
+                    <w:webHidden/>
+                  </w:rPr>
                   <w:fldChar w:fldCharType="separate"/>
                 </w:r>
                 <w:r>
@@ -2338,6 +2344,12 @@
                     <w:noProof/>
                     <w:webHidden/>
                   </w:rPr>
+                </w:r>
+                <w:r>
+                  <w:rPr>
+                    <w:noProof/>
+                    <w:webHidden/>
+                  </w:rPr>
                   <w:fldChar w:fldCharType="separate"/>
                 </w:r>
                 <w:r>
@@ -2599,6 +2611,11 @@
                   <w:rPr>
                     <w:webHidden/>
                   </w:rPr>
+                </w:r>
+                <w:r>
+                  <w:rPr>
+                    <w:webHidden/>
+                  </w:rPr>
                   <w:fldChar w:fldCharType="separate"/>
                 </w:r>
                 <w:r>
@@ -2650,6 +2667,11 @@
                     <w:webHidden/>
                   </w:rPr>
                   <w:instrText xml:space="preserve"> PAGEREF _Toc199923443 \h </w:instrText>
+                </w:r>
+                <w:r>
+                  <w:rPr>
+                    <w:webHidden/>
+                  </w:rPr>
                 </w:r>
                 <w:r>
                   <w:rPr>
@@ -3065,7 +3087,7 @@
           <w:szCs w:val="24"/>
           <w:lang w:val="en-US"/>
         </w:rPr>
-        <w:t>To mitigate this problem, we propose the development of an intelligent tutor based on artificial intelligence and natural language processing techniques. Designed to provide personalized assistance, review code syntax and promote good programming practices. The solution will be implemented through a web application, with a view to being integrated into the university's educational ecosystem, facilitating its adoption by students and teachers.</w:t>
+        <w:t>To mitigate this problem, we propose the development of a</w:t>
       </w:r>
       <w:r>
         <w:rPr>
@@ -3073,7 +3095,7 @@
           <w:szCs w:val="24"/>
           <w:lang w:val="en-US"/>
         </w:rPr>
-        <w:t xml:space="preserve"> </w:t>
+        <w:t xml:space="preserve"> smart teaching assistant</w:t>
       </w:r>
       <w:r>
         <w:rPr>
@@ -3081,7 +3103,39 @@
           <w:szCs w:val="24"/>
           <w:lang w:val="en-US"/>
         </w:rPr>
-        <w:t>The methodology includes requirements analysis, development and integration of expert systems and impact evaluation through academic performance metrics. Deliverables include a functional prototype of the intelligent tutor, test reports and results analysis, which will allow validating the effectiveness of the tool.</w:t>
+        <w:t xml:space="preserve"> based on artificial intelligence and natural language processing techniques. Designed to provide personalized assistance, review code syntax and promote good programming practices. The solution will be implemented through a web application, with a view to being integrated into the university's educational ecosystem, facilitating its adoption by students and teachers.</w:t>
+      </w:r>
+      <w:r>
+        <w:rPr>
+          <w:rFonts w:eastAsia="Segoe UI" w:cs="Segoe UI"/>
+          <w:szCs w:val="24"/>
+          <w:lang w:val="en-US"/>
+        </w:rPr>
+        <w:t xml:space="preserve"> </w:t>
+      </w:r>
+      <w:r>
+        <w:rPr>
+          <w:rFonts w:eastAsia="Segoe UI" w:cs="Segoe UI"/>
+          <w:szCs w:val="24"/>
+          <w:lang w:val="en-US"/>
+        </w:rPr>
+        <w:t xml:space="preserve">The methodology includes requirements analysis, development and integration of expert systems and impact evaluation through academic performance metrics. Deliverables include a functional prototype of the </w:t>
+      </w:r>
+      <w:r>
+        <w:rPr>
+          <w:rFonts w:eastAsia="Segoe UI" w:cs="Segoe UI"/>
+          <w:szCs w:val="24"/>
+          <w:lang w:val="en-US"/>
+        </w:rPr>
+        <w:t>teaching assistant</w:t>
+      </w:r>
+      <w:r>
+        <w:rPr>
+          <w:rFonts w:eastAsia="Segoe UI" w:cs="Segoe UI"/>
+          <w:szCs w:val="24"/>
+          <w:lang w:val="en-US"/>
+        </w:rPr>
+        <w:t>, test reports and results analysis, which will allow validating the effectiveness of the tool.</w:t>
       </w:r>
       <w:r>
         <w:rPr>
@@ -3241,7 +3295,23 @@
           <w:szCs w:val="24"/>
           <w:lang w:val="en-US"/>
         </w:rPr>
-        <w:t xml:space="preserve"> Intelligent tutor, Object Oriented Programming, Artificial Intelligence, Natural Language Processing, APO 1.</w:t>
+        <w:t xml:space="preserve"> </w:t>
+      </w:r>
+      <w:r>
+        <w:rPr>
+          <w:rFonts w:eastAsia="Segoe UI" w:cs="Segoe UI"/>
+          <w:szCs w:val="24"/>
+          <w:lang w:val="en-US"/>
+        </w:rPr>
+        <w:t>Teaching Assistant</w:t>
+      </w:r>
+      <w:r>
+        <w:rPr>
+          <w:rFonts w:eastAsia="Segoe UI" w:cs="Segoe UI"/>
+          <w:szCs w:val="24"/>
+          <w:lang w:val="en-US"/>
+        </w:rPr>
+        <w:t>, Object Oriented Programming, Artificial Intelligence, Natural Language Processing, APO 1.</w:t>
       </w:r>
     </w:p>
     <w:p>
@@ -3430,7 +3500,6 @@
         <w:ind w:firstLine="0"/>
         <w:rPr>
           <w:rFonts w:cs="Segoe UI"/>
-          <w:lang w:val="en-US"/>
         </w:rPr>
       </w:pPr>
       <w:r>
@@ -3454,13 +3523,42 @@
         </w:rPr>
         <w:tab/>
       </w:r>
-      <w:r>
-        <w:rPr>
-          <w:rFonts w:cs="Segoe UI"/>
-          <w:lang w:val="en-US"/>
-        </w:rPr>
-        <w:t>Large Language Models</w:t>
-      </w:r>
+      <w:proofErr w:type="spellStart"/>
+      <w:r>
+        <w:rPr>
+          <w:rFonts w:cs="Segoe UI"/>
+        </w:rPr>
+        <w:t>Large</w:t>
+      </w:r>
+      <w:proofErr w:type="spellEnd"/>
+      <w:r>
+        <w:rPr>
+          <w:rFonts w:cs="Segoe UI"/>
+        </w:rPr>
+        <w:t xml:space="preserve"> </w:t>
+      </w:r>
+      <w:proofErr w:type="spellStart"/>
+      <w:r>
+        <w:rPr>
+          <w:rFonts w:cs="Segoe UI"/>
+        </w:rPr>
+        <w:t>Language</w:t>
+      </w:r>
+      <w:proofErr w:type="spellEnd"/>
+      <w:r>
+        <w:rPr>
+          <w:rFonts w:cs="Segoe UI"/>
+        </w:rPr>
+        <w:t xml:space="preserve"> </w:t>
+      </w:r>
+      <w:proofErr w:type="spellStart"/>
+      <w:r>
+        <w:rPr>
+          <w:rFonts w:cs="Segoe UI"/>
+        </w:rPr>
+        <w:t>Models</w:t>
+      </w:r>
+      <w:proofErr w:type="spellEnd"/>
     </w:p>
     <w:p>
       <w:pPr>
@@ -3468,31 +3566,62 @@
         <w:ind w:firstLine="0"/>
         <w:rPr>
           <w:rFonts w:cs="Segoe UI"/>
-          <w:lang w:val="en-US"/>
-        </w:rPr>
-      </w:pPr>
-      <w:r>
-        <w:rPr>
-          <w:rFonts w:cs="Segoe UI"/>
-          <w:lang w:val="en-US"/>
+        </w:rPr>
+      </w:pPr>
+      <w:r>
+        <w:rPr>
+          <w:rFonts w:cs="Segoe UI"/>
         </w:rPr>
         <w:t>RAG</w:t>
       </w:r>
       <w:r>
         <w:rPr>
           <w:rFonts w:cs="Segoe UI"/>
-          <w:lang w:val="en-US"/>
         </w:rPr>
         <w:tab/>
       </w:r>
       <w:r>
         <w:rPr>
           <w:rFonts w:cs="Segoe UI"/>
-          <w:lang w:val="en-US"/>
         </w:rPr>
         <w:tab/>
-        <w:t>Retrieval Augmented Generation</w:t>
-      </w:r>
+      </w:r>
+      <w:proofErr w:type="spellStart"/>
+      <w:r>
+        <w:rPr>
+          <w:rFonts w:cs="Segoe UI"/>
+        </w:rPr>
+        <w:t>Retrieval</w:t>
+      </w:r>
+      <w:proofErr w:type="spellEnd"/>
+      <w:r>
+        <w:rPr>
+          <w:rFonts w:cs="Segoe UI"/>
+        </w:rPr>
+        <w:t xml:space="preserve"> </w:t>
+      </w:r>
+      <w:proofErr w:type="spellStart"/>
+      <w:r>
+        <w:rPr>
+          <w:rFonts w:cs="Segoe UI"/>
+        </w:rPr>
+        <w:t>Augmented</w:t>
+      </w:r>
+      <w:proofErr w:type="spellEnd"/>
+      <w:r>
+        <w:rPr>
+          <w:rFonts w:cs="Segoe UI"/>
+        </w:rPr>
+        <w:t xml:space="preserve"> </w:t>
+      </w:r>
+      <w:proofErr w:type="spellStart"/>
+      <w:r>
+        <w:rPr>
+          <w:rFonts w:cs="Segoe UI"/>
+        </w:rPr>
+        <w:t>Generation</w:t>
+      </w:r>
+      <w:proofErr w:type="spellEnd"/>
     </w:p>
     <w:p>
       <w:pPr>
@@ -3516,12 +3645,6 @@
           <w:lang w:val="es-ES"/>
         </w:rPr>
         <w:tab/>
-      </w:r>
-      <w:r>
-        <w:rPr>
-          <w:rFonts w:cs="Segoe UI"/>
-          <w:lang w:val="es-ES"/>
-        </w:rPr>
         <w:t>Ministerio de Tecnologías de la Información y Comunicaciones</w:t>
       </w:r>
     </w:p>
@@ -4504,6 +4627,7 @@
       <w:r>
         <w:rPr>
           <w:rFonts w:cs="Segoe UI"/>
+          <w:noProof/>
           <w:lang w:val="es-ES"/>
         </w:rPr>
         <w:drawing>
@@ -4762,6 +4886,7 @@
       <w:r>
         <w:rPr>
           <w:rFonts w:cs="Segoe UI"/>
+          <w:noProof/>
           <w:lang w:val="es-ES"/>
         </w:rPr>
         <w:drawing>
@@ -4887,8 +5012,8 @@
       <w:pPr>
         <w:pStyle w:val="Prrafodelista"/>
         <w:numPr>
-          <w:ilvl w:val="0"/>
-          <w:numId w:val="31"/>
+          <w:ilvl w:val="2"/>
+          <w:numId w:val="51"/>
         </w:numPr>
         <w:rPr>
           <w:rFonts w:ascii="Segoe UI" w:eastAsia="Segoe UI" w:hAnsi="Segoe UI" w:cs="Segoe UI"/>
@@ -4899,159 +5024,292 @@
         <w:rPr>
           <w:rFonts w:ascii="Segoe UI" w:eastAsia="Segoe UI" w:hAnsi="Segoe UI" w:cs="Segoe UI"/>
           <w:b/>
+          <w:bCs/>
           <w:lang w:val="es-CO"/>
         </w:rPr>
-        <w:t>Facilitar</w:t>
-      </w:r>
+        <w:t>Centralizar el material didáctico</w:t>
+      </w:r>
+      <w:r>
+        <w:rPr>
+          <w:rFonts w:ascii="Segoe UI" w:eastAsia="Segoe UI" w:hAnsi="Segoe UI" w:cs="Segoe UI"/>
+          <w:lang w:val="es-CO"/>
+        </w:rPr>
+        <w:t> (guías, glosarios, base de conocimientos) en el tutor, garantizando que el 100% de</w:t>
+      </w:r>
+      <w:r>
+        <w:rPr>
+          <w:rFonts w:ascii="Segoe UI" w:eastAsia="Segoe UI" w:hAnsi="Segoe UI" w:cs="Segoe UI"/>
+          <w:lang w:val="es-CO"/>
+        </w:rPr>
+        <w:t xml:space="preserve"> acceso a estudiantes que estén utilizando el aplicativo antes </w:t>
+      </w:r>
+      <w:proofErr w:type="spellStart"/>
+      <w:r>
+        <w:rPr>
+          <w:rFonts w:ascii="Segoe UI" w:eastAsia="Segoe UI" w:hAnsi="Segoe UI" w:cs="Segoe UI"/>
+          <w:lang w:val="es-CO"/>
+        </w:rPr>
+        <w:t>del</w:t>
+      </w:r>
+      <w:proofErr w:type="spellEnd"/>
+      <w:r>
+        <w:rPr>
+          <w:rFonts w:ascii="Segoe UI" w:eastAsia="Segoe UI" w:hAnsi="Segoe UI" w:cs="Segoe UI"/>
+          <w:lang w:val="es-CO"/>
+        </w:rPr>
+        <w:t xml:space="preserve"> 30 de noviembre 2025.</w:t>
+      </w:r>
+      <w:r>
+        <w:rPr>
+          <w:rFonts w:ascii="Segoe UI" w:eastAsia="Segoe UI" w:hAnsi="Segoe UI" w:cs="Segoe UI"/>
+          <w:lang w:val="es-CO"/>
+        </w:rPr>
+        <w:t xml:space="preserve"> </w:t>
+      </w:r>
+    </w:p>
+    <w:p>
+      <w:pPr>
+        <w:pStyle w:val="Prrafodelista"/>
+        <w:ind w:left="1080" w:firstLine="0"/>
+        <w:rPr>
+          <w:rFonts w:ascii="Segoe UI" w:eastAsia="Segoe UI" w:hAnsi="Segoe UI" w:cs="Segoe UI"/>
+          <w:lang w:val="es-CO"/>
+        </w:rPr>
+      </w:pPr>
+    </w:p>
+    <w:p>
+      <w:pPr>
+        <w:pStyle w:val="Prrafodelista"/>
+        <w:numPr>
+          <w:ilvl w:val="2"/>
+          <w:numId w:val="51"/>
+        </w:numPr>
+        <w:rPr>
+          <w:rFonts w:ascii="Segoe UI" w:eastAsia="Segoe UI" w:hAnsi="Segoe UI" w:cs="Segoe UI"/>
+          <w:lang w:val="es-CO"/>
+        </w:rPr>
+      </w:pPr>
       <w:r>
         <w:rPr>
           <w:rFonts w:ascii="Segoe UI" w:eastAsia="Segoe UI" w:hAnsi="Segoe UI" w:cs="Segoe UI"/>
           <w:b/>
-          <w:lang w:val="es-CO"/>
-        </w:rPr>
-        <w:t xml:space="preserve"> el acceso a material didáctico</w:t>
-      </w:r>
-      <w:r>
+          <w:bCs/>
+        </w:rPr>
+        <w:t>Implementar un sistema de retroalimentación inmediata</w:t>
+      </w:r>
+      <w:r>
+        <w:rPr>
+          <w:rFonts w:ascii="Segoe UI" w:eastAsia="Segoe UI" w:hAnsi="Segoe UI" w:cs="Segoe UI"/>
+        </w:rPr>
+        <w:t> en el tutor (ejemplos</w:t>
+      </w:r>
+      <w:r>
+        <w:rPr>
+          <w:rFonts w:ascii="Segoe UI" w:eastAsia="Segoe UI" w:hAnsi="Segoe UI" w:cs="Segoe UI"/>
+        </w:rPr>
+        <w:t>,</w:t>
+      </w:r>
+      <w:r>
+        <w:rPr>
+          <w:rFonts w:ascii="Segoe UI" w:eastAsia="Segoe UI" w:hAnsi="Segoe UI" w:cs="Segoe UI"/>
+        </w:rPr>
+        <w:t xml:space="preserve"> asistencia de sintaxis</w:t>
+      </w:r>
+      <w:r>
+        <w:rPr>
+          <w:rFonts w:ascii="Segoe UI" w:eastAsia="Segoe UI" w:hAnsi="Segoe UI" w:cs="Segoe UI"/>
+        </w:rPr>
+        <w:t xml:space="preserve"> y asistencia teórica</w:t>
+      </w:r>
+      <w:r>
+        <w:rPr>
+          <w:rFonts w:ascii="Segoe UI" w:eastAsia="Segoe UI" w:hAnsi="Segoe UI" w:cs="Segoe UI"/>
+        </w:rPr>
+        <w:t>) para lograr una mejora del 20% en el desempeño de los estudiantes en las evaluaciones antes del 15 de diciembre de 202</w:t>
+      </w:r>
+      <w:r>
+        <w:rPr>
+          <w:rFonts w:ascii="Segoe UI" w:eastAsia="Segoe UI" w:hAnsi="Segoe UI" w:cs="Segoe UI"/>
+        </w:rPr>
+        <w:t>5</w:t>
+      </w:r>
+      <w:r>
+        <w:rPr>
+          <w:rFonts w:ascii="Segoe UI" w:eastAsia="Segoe UI" w:hAnsi="Segoe UI" w:cs="Segoe UI"/>
+        </w:rPr>
+        <w:t>.</w:t>
+      </w:r>
+    </w:p>
+    <w:p>
+      <w:pPr>
+        <w:pStyle w:val="Prrafodelista"/>
+        <w:ind w:left="1080" w:firstLine="0"/>
         <w:rPr>
           <w:rFonts w:ascii="Segoe UI" w:eastAsia="Segoe UI" w:hAnsi="Segoe UI" w:cs="Segoe UI"/>
           <w:lang w:val="es-CO"/>
         </w:rPr>
-        <w:t xml:space="preserve"> proporcionando guías prácticas, glosarios técnicos y una base de conocimientos recomendada por los profesores a través del </w:t>
-      </w:r>
-      <w:proofErr w:type="gramStart"/>
-      <w:r>
+      </w:pPr>
+    </w:p>
+    <w:p>
+      <w:pPr>
+        <w:pStyle w:val="Prrafodelista"/>
+        <w:numPr>
+          <w:ilvl w:val="2"/>
+          <w:numId w:val="51"/>
+        </w:numPr>
         <w:rPr>
           <w:rFonts w:ascii="Segoe UI" w:eastAsia="Segoe UI" w:hAnsi="Segoe UI" w:cs="Segoe UI"/>
           <w:lang w:val="es-CO"/>
         </w:rPr>
-        <w:t>tutor,.</w:t>
-      </w:r>
-      <w:proofErr w:type="gramEnd"/>
-      <w:r>
+      </w:pPr>
+      <w:r>
+        <w:rPr>
+          <w:rFonts w:ascii="Segoe UI" w:eastAsia="Segoe UI" w:hAnsi="Segoe UI" w:cs="Segoe UI"/>
+          <w:b/>
+          <w:bCs/>
+        </w:rPr>
+        <w:t>Dar visibilidad a los</w:t>
+      </w:r>
+      <w:r>
+        <w:rPr>
+          <w:rFonts w:ascii="Segoe UI" w:eastAsia="Segoe UI" w:hAnsi="Segoe UI" w:cs="Segoe UI"/>
+          <w:b/>
+          <w:bCs/>
+        </w:rPr>
+        <w:t xml:space="preserve"> canales de apoyo institucionales</w:t>
+      </w:r>
+      <w:r>
+        <w:rPr>
+          <w:rFonts w:ascii="Segoe UI" w:eastAsia="Segoe UI" w:hAnsi="Segoe UI" w:cs="Segoe UI"/>
+        </w:rPr>
+        <w:t xml:space="preserve"> en la plataforma del tutor, asegurando el </w:t>
+      </w:r>
+      <w:r>
+        <w:rPr>
+          <w:rFonts w:ascii="Segoe UI" w:eastAsia="Segoe UI" w:hAnsi="Segoe UI" w:cs="Segoe UI"/>
+        </w:rPr>
+        <w:t>100</w:t>
+      </w:r>
+      <w:r>
+        <w:rPr>
+          <w:rFonts w:ascii="Segoe UI" w:eastAsia="Segoe UI" w:hAnsi="Segoe UI" w:cs="Segoe UI"/>
+        </w:rPr>
+        <w:t xml:space="preserve">% </w:t>
+      </w:r>
+      <w:r>
+        <w:rPr>
+          <w:rFonts w:ascii="Segoe UI" w:eastAsia="Segoe UI" w:hAnsi="Segoe UI" w:cs="Segoe UI"/>
+        </w:rPr>
+        <w:t>de acceso a</w:t>
+      </w:r>
+      <w:r>
+        <w:rPr>
+          <w:rFonts w:ascii="Segoe UI" w:eastAsia="Segoe UI" w:hAnsi="Segoe UI" w:cs="Segoe UI"/>
+        </w:rPr>
+        <w:t xml:space="preserve"> los estudiantes </w:t>
+      </w:r>
+      <w:r>
+        <w:rPr>
+          <w:rFonts w:ascii="Segoe UI" w:eastAsia="Segoe UI" w:hAnsi="Segoe UI" w:cs="Segoe UI"/>
+        </w:rPr>
+        <w:t>que</w:t>
+      </w:r>
+      <w:r>
+        <w:rPr>
+          <w:rFonts w:ascii="Segoe UI" w:eastAsia="Segoe UI" w:hAnsi="Segoe UI" w:cs="Segoe UI"/>
+        </w:rPr>
+        <w:t xml:space="preserve"> utilice </w:t>
+      </w:r>
+      <w:r>
+        <w:rPr>
+          <w:rFonts w:ascii="Segoe UI" w:eastAsia="Segoe UI" w:hAnsi="Segoe UI" w:cs="Segoe UI"/>
+        </w:rPr>
+        <w:t xml:space="preserve">el aplicativo </w:t>
+      </w:r>
+      <w:r>
+        <w:rPr>
+          <w:rFonts w:ascii="Segoe UI" w:eastAsia="Segoe UI" w:hAnsi="Segoe UI" w:cs="Segoe UI"/>
+        </w:rPr>
+        <w:t>antes del 1 de diciembre de 202</w:t>
+      </w:r>
+      <w:r>
+        <w:rPr>
+          <w:rFonts w:ascii="Segoe UI" w:eastAsia="Segoe UI" w:hAnsi="Segoe UI" w:cs="Segoe UI"/>
+        </w:rPr>
+        <w:t>5</w:t>
+      </w:r>
+      <w:r>
+        <w:rPr>
+          <w:rFonts w:ascii="Segoe UI" w:eastAsia="Segoe UI" w:hAnsi="Segoe UI" w:cs="Segoe UI"/>
+        </w:rPr>
+        <w:t>.</w:t>
+      </w:r>
+    </w:p>
+    <w:p>
+      <w:pPr>
+        <w:pStyle w:val="Prrafodelista"/>
+        <w:ind w:left="1080" w:firstLine="0"/>
         <w:rPr>
           <w:rFonts w:ascii="Segoe UI" w:eastAsia="Segoe UI" w:hAnsi="Segoe UI" w:cs="Segoe UI"/>
           <w:lang w:val="es-CO"/>
         </w:rPr>
-        <w:t xml:space="preserve"> Se garantizará que el 100% de los estudiantes tenga acceso a estos recursos antes del 30 de noviembre de 2024.</w:t>
-      </w:r>
+      </w:pPr>
     </w:p>
     <w:p>
       <w:pPr>
         <w:pStyle w:val="Prrafodelista"/>
-        <w:ind w:firstLine="0"/>
+        <w:numPr>
+          <w:ilvl w:val="2"/>
+          <w:numId w:val="51"/>
+        </w:numPr>
         <w:rPr>
           <w:rFonts w:ascii="Segoe UI" w:eastAsia="Segoe UI" w:hAnsi="Segoe UI" w:cs="Segoe UI"/>
           <w:lang w:val="es-CO"/>
         </w:rPr>
       </w:pPr>
-    </w:p>
-    <w:p>
-      <w:pPr>
-        <w:pStyle w:val="Prrafodelista"/>
-        <w:numPr>
-          <w:ilvl w:val="0"/>
-          <w:numId w:val="31"/>
-        </w:numPr>
-        <w:rPr>
-          <w:rFonts w:ascii="Segoe UI" w:eastAsia="Segoe UI" w:hAnsi="Segoe UI" w:cs="Segoe UI"/>
-          <w:lang w:val="es-CO"/>
-        </w:rPr>
-      </w:pPr>
       <w:r>
         <w:rPr>
           <w:rFonts w:ascii="Segoe UI" w:eastAsia="Segoe UI" w:hAnsi="Segoe UI" w:cs="Segoe UI"/>
           <w:b/>
-          <w:lang w:val="es-CO"/>
-        </w:rPr>
-        <w:t>Fortalecer la retroalimentación en el aprendizaje</w:t>
+          <w:bCs/>
+        </w:rPr>
+        <w:t>Desarrollar un módulo de análisis de datos</w:t>
       </w:r>
       <w:r>
         <w:rPr>
           <w:rFonts w:ascii="Segoe UI" w:eastAsia="Segoe UI" w:hAnsi="Segoe UI" w:cs="Segoe UI"/>
-          <w:lang w:val="es-CO"/>
-        </w:rPr>
-        <w:t xml:space="preserve"> mediante la implementación de ejemplos simplificados, asistencia con sintaxis y videos específicos, proporcionados por el tutor. Se evaluará la efectividad a través de encuestas de satisfacción y una mejora del 20% en el desempeño de los estudiantes en evaluaciones, con implementación completa antes del 15 de diciembre de 2024.</w:t>
-      </w:r>
-    </w:p>
-    <w:p>
-      <w:pPr>
-        <w:pStyle w:val="Prrafodelista"/>
-        <w:ind w:firstLine="0"/>
+        </w:rPr>
+        <w:t xml:space="preserve"> que genere reportes sobre las consultas de los estudiantes, </w:t>
+      </w:r>
+      <w:r>
         <w:rPr>
           <w:rFonts w:ascii="Segoe UI" w:eastAsia="Segoe UI" w:hAnsi="Segoe UI" w:cs="Segoe UI"/>
-          <w:lang w:val="es-CO"/>
-        </w:rPr>
-      </w:pPr>
-    </w:p>
-    <w:p>
-      <w:pPr>
-        <w:pStyle w:val="Prrafodelista"/>
-        <w:numPr>
-          <w:ilvl w:val="0"/>
-          <w:numId w:val="31"/>
-        </w:numPr>
+        </w:rPr>
+        <w:t>validado por más</w:t>
+      </w:r>
+      <w:r>
         <w:rPr>
           <w:rFonts w:ascii="Segoe UI" w:eastAsia="Segoe UI" w:hAnsi="Segoe UI" w:cs="Segoe UI"/>
-          <w:lang w:val="es-CO"/>
-        </w:rPr>
-      </w:pPr>
+        </w:rPr>
+        <w:t xml:space="preserve"> </w:t>
+      </w:r>
       <w:r>
         <w:rPr>
           <w:rFonts w:ascii="Segoe UI" w:eastAsia="Segoe UI" w:hAnsi="Segoe UI" w:cs="Segoe UI"/>
-          <w:b/>
-          <w:lang w:val="es-CO"/>
-        </w:rPr>
-        <w:t>Mejorar el acceso y difusión de los canales de apoyo</w:t>
+        </w:rPr>
+        <w:t>d</w:t>
       </w:r>
       <w:r>
         <w:rPr>
           <w:rFonts w:ascii="Segoe UI" w:eastAsia="Segoe UI" w:hAnsi="Segoe UI" w:cs="Segoe UI"/>
-          <w:lang w:val="es-CO"/>
-        </w:rPr>
-        <w:t xml:space="preserve"> integrando toda la información relevante en la plataforma del tutor para un acceso rápido y eficiente. Se capacitará a los estudiantes en el uso de estos recursos, asegurando que al menos el 90% conozca y utilice los canales de apoyo antes del 1 de diciembre de 2024.</w:t>
-      </w:r>
-    </w:p>
-    <w:p>
-      <w:pPr>
-        <w:pStyle w:val="Prrafodelista"/>
+        </w:rPr>
+        <w:t>el 80% de los profesores</w:t>
+      </w:r>
+      <w:r>
         <w:rPr>
           <w:rFonts w:ascii="Segoe UI" w:eastAsia="Segoe UI" w:hAnsi="Segoe UI" w:cs="Segoe UI"/>
-          <w:b/>
-        </w:rPr>
-      </w:pPr>
-    </w:p>
-    <w:p>
-      <w:pPr>
-        <w:pStyle w:val="Prrafodelista"/>
-        <w:numPr>
-          <w:ilvl w:val="0"/>
-          <w:numId w:val="31"/>
-        </w:numPr>
-        <w:rPr>
-          <w:rFonts w:ascii="Segoe UI" w:eastAsia="Segoe UI" w:hAnsi="Segoe UI" w:cs="Segoe UI"/>
-          <w:lang w:val="es-CO"/>
-        </w:rPr>
-      </w:pPr>
-      <w:r>
-        <w:rPr>
-          <w:rFonts w:ascii="Segoe UI" w:eastAsia="Segoe UI" w:hAnsi="Segoe UI" w:cs="Segoe UI"/>
-          <w:b/>
-          <w:lang w:val="es-CO"/>
-        </w:rPr>
-        <w:t>Facilitar la recolección y análisis de datos sobre las necesidades de los estudiantes</w:t>
-      </w:r>
-      <w:r>
-        <w:rPr>
-          <w:rFonts w:ascii="Segoe UI" w:eastAsia="Segoe UI" w:hAnsi="Segoe UI" w:cs="Segoe UI"/>
-        </w:rPr>
-        <w:t xml:space="preserve"> </w:t>
-      </w:r>
-      <w:r>
-        <w:rPr>
-          <w:rFonts w:ascii="Segoe UI" w:eastAsia="Segoe UI" w:hAnsi="Segoe UI" w:cs="Segoe UI"/>
-          <w:lang w:val="es-CO"/>
-        </w:rPr>
-        <w:t>mediante el registro de las búsquedas más frecuentes en la plataforma del tutor. Estos datos se presentarán en gráficos y reportes accesibles para los profesores, permitiéndoles identificar áreas de mejora y ajustar sus métodos de enseñanza. La implementación se completará antes del 20 de diciembre de 2024, asegurando que al menos el 80% de los profesores utilicen la información para mejorar sus clases.</w:t>
+        </w:rPr>
+        <w:t xml:space="preserve"> que dan algoritmos y programación I.</w:t>
       </w:r>
     </w:p>
     <w:p>
@@ -7323,24 +7581,11 @@
     </w:p>
     <w:p>
       <w:pPr>
-        <w:spacing w:before="100" w:beforeAutospacing="1" w:after="100" w:afterAutospacing="1" w:line="240" w:lineRule="auto"/>
-        <w:ind w:firstLine="0"/>
-        <w:jc w:val="left"/>
-        <w:rPr>
-          <w:rFonts w:ascii="Times New Roman" w:eastAsia="Times New Roman" w:hAnsi="Times New Roman" w:cs="Times New Roman"/>
-          <w:szCs w:val="24"/>
-          <w:lang w:val="es-ES" w:eastAsia="es-ES"/>
-        </w:rPr>
-      </w:pPr>
-    </w:p>
-    <w:p>
-      <w:pPr>
         <w:pStyle w:val="Ttulo1"/>
         <w:numPr>
           <w:ilvl w:val="0"/>
           <w:numId w:val="0"/>
         </w:numPr>
-        <w:ind w:left="1004"/>
         <w:jc w:val="both"/>
         <w:sectPr>
           <w:pgSz w:w="12240" w:h="15840"/>
@@ -9400,7 +9645,6 @@
         <w:spacing w:before="0" w:after="0"/>
         <w:rPr>
           <w:rFonts w:cs="Segoe UI"/>
-          <w:lang w:val="en-US"/>
         </w:rPr>
       </w:pPr>
     </w:p>
@@ -9410,7 +9654,6 @@
         <w:ind w:firstLine="0"/>
         <w:rPr>
           <w:rFonts w:cs="Segoe UI"/>
-          <w:lang w:val="en-US"/>
         </w:rPr>
       </w:pPr>
     </w:p>
@@ -13843,6 +14086,92 @@
     </w:lvl>
   </w:abstractNum>
   <w:abstractNum w:abstractNumId="34" w15:restartNumberingAfterBreak="0">
+    <w:nsid w:val="4E1B1C43"/>
+    <w:multiLevelType w:val="multilevel"/>
+    <w:tmpl w:val="240A001F"/>
+    <w:lvl w:ilvl="0">
+      <w:start w:val="1"/>
+      <w:numFmt w:val="decimal"/>
+      <w:lvlText w:val="%1."/>
+      <w:lvlJc w:val="left"/>
+      <w:pPr>
+        <w:ind w:left="360" w:hanging="360"/>
+      </w:pPr>
+    </w:lvl>
+    <w:lvl w:ilvl="1">
+      <w:start w:val="1"/>
+      <w:numFmt w:val="decimal"/>
+      <w:lvlText w:val="%1.%2."/>
+      <w:lvlJc w:val="left"/>
+      <w:pPr>
+        <w:ind w:left="792" w:hanging="432"/>
+      </w:pPr>
+    </w:lvl>
+    <w:lvl w:ilvl="2">
+      <w:start w:val="1"/>
+      <w:numFmt w:val="decimal"/>
+      <w:lvlText w:val="%1.%2.%3."/>
+      <w:lvlJc w:val="left"/>
+      <w:pPr>
+        <w:ind w:left="1224" w:hanging="504"/>
+      </w:pPr>
+    </w:lvl>
+    <w:lvl w:ilvl="3">
+      <w:start w:val="1"/>
+      <w:numFmt w:val="decimal"/>
+      <w:lvlText w:val="%1.%2.%3.%4."/>
+      <w:lvlJc w:val="left"/>
+      <w:pPr>
+        <w:ind w:left="1728" w:hanging="648"/>
+      </w:pPr>
+    </w:lvl>
+    <w:lvl w:ilvl="4">
+      <w:start w:val="1"/>
+      <w:numFmt w:val="decimal"/>
+      <w:lvlText w:val="%1.%2.%3.%4.%5."/>
+      <w:lvlJc w:val="left"/>
+      <w:pPr>
+        <w:ind w:left="2232" w:hanging="792"/>
+      </w:pPr>
+    </w:lvl>
+    <w:lvl w:ilvl="5">
+      <w:start w:val="1"/>
+      <w:numFmt w:val="decimal"/>
+      <w:lvlText w:val="%1.%2.%3.%4.%5.%6."/>
+      <w:lvlJc w:val="left"/>
+      <w:pPr>
+        <w:ind w:left="2736" w:hanging="936"/>
+      </w:pPr>
+    </w:lvl>
+    <w:lvl w:ilvl="6">
+      <w:start w:val="1"/>
+      <w:numFmt w:val="decimal"/>
+      <w:lvlText w:val="%1.%2.%3.%4.%5.%6.%7."/>
+      <w:lvlJc w:val="left"/>
+      <w:pPr>
+        <w:ind w:left="3240" w:hanging="1080"/>
+      </w:pPr>
+    </w:lvl>
+    <w:lvl w:ilvl="7">
+      <w:start w:val="1"/>
+      <w:numFmt w:val="decimal"/>
+      <w:lvlText w:val="%1.%2.%3.%4.%5.%6.%7.%8."/>
+      <w:lvlJc w:val="left"/>
+      <w:pPr>
+        <w:ind w:left="3744" w:hanging="1224"/>
+      </w:pPr>
+    </w:lvl>
+    <w:lvl w:ilvl="8">
+      <w:start w:val="1"/>
+      <w:numFmt w:val="decimal"/>
+      <w:lvlText w:val="%1.%2.%3.%4.%5.%6.%7.%8.%9."/>
+      <w:lvlJc w:val="left"/>
+      <w:pPr>
+        <w:ind w:left="4320" w:hanging="1440"/>
+      </w:pPr>
+    </w:lvl>
+  </w:abstractNum>
+  <w:abstractNum w:abstractNumId="35" w15:restartNumberingAfterBreak="0">
     <w:nsid w:val="50E52C4E"/>
     <w:multiLevelType w:val="hybridMultilevel"/>
     <w:tmpl w:val="DBA85106"/>
@@ -13955,7 +14284,7 @@
       </w:rPr>
     </w:lvl>
   </w:abstractNum>
-  <w:abstractNum w:abstractNumId="35" w15:restartNumberingAfterBreak="0">
+  <w:abstractNum w:abstractNumId="36" w15:restartNumberingAfterBreak="0">
     <w:nsid w:val="54505534"/>
     <w:multiLevelType w:val="hybridMultilevel"/>
     <w:tmpl w:val="0BAAC5CE"/>
@@ -14068,7 +14397,7 @@
       </w:rPr>
     </w:lvl>
   </w:abstractNum>
-  <w:abstractNum w:abstractNumId="36" w15:restartNumberingAfterBreak="0">
+  <w:abstractNum w:abstractNumId="37" w15:restartNumberingAfterBreak="0">
     <w:nsid w:val="55A30ECB"/>
     <w:multiLevelType w:val="multilevel"/>
     <w:tmpl w:val="697654D4"/>
@@ -14185,7 +14514,120 @@
       </w:rPr>
     </w:lvl>
   </w:abstractNum>
-  <w:abstractNum w:abstractNumId="37" w15:restartNumberingAfterBreak="0">
+  <w:abstractNum w:abstractNumId="38" w15:restartNumberingAfterBreak="0">
+    <w:nsid w:val="55E44E52"/>
+    <w:multiLevelType w:val="multilevel"/>
+    <w:tmpl w:val="28D03EBE"/>
+    <w:lvl w:ilvl="0">
+      <w:start w:val="2"/>
+      <w:numFmt w:val="decimal"/>
+      <w:lvlText w:val="%1"/>
+      <w:lvlJc w:val="left"/>
+      <w:pPr>
+        <w:ind w:left="360" w:hanging="360"/>
+      </w:pPr>
+      <w:rPr>
+        <w:rFonts w:hint="default"/>
+      </w:rPr>
+    </w:lvl>
+    <w:lvl w:ilvl="1">
+      <w:start w:val="3"/>
+      <w:numFmt w:val="decimal"/>
+      <w:lvlText w:val="%1.%2"/>
+      <w:lvlJc w:val="left"/>
+      <w:pPr>
+        <w:ind w:left="720" w:hanging="720"/>
+      </w:pPr>
+      <w:rPr>
+        <w:rFonts w:hint="default"/>
+      </w:rPr>
+    </w:lvl>
+    <w:lvl w:ilvl="2">
+      <w:start w:val="1"/>
+      <w:numFmt w:val="decimal"/>
+      <w:lvlText w:val="%1.%2.%3"/>
+      <w:lvlJc w:val="left"/>
+      <w:pPr>
+        <w:ind w:left="720" w:hanging="720"/>
+      </w:pPr>
+      <w:rPr>
+        <w:rFonts w:hint="default"/>
+      </w:rPr>
+    </w:lvl>
+    <w:lvl w:ilvl="3">
+      <w:start w:val="1"/>
+      <w:numFmt w:val="decimal"/>
+      <w:lvlText w:val="%1.%2.%3.%4"/>
+      <w:lvlJc w:val="left"/>
+      <w:pPr>
+        <w:ind w:left="1080" w:hanging="1080"/>
+      </w:pPr>
+      <w:rPr>
+        <w:rFonts w:hint="default"/>
+      </w:rPr>
+    </w:lvl>
+    <w:lvl w:ilvl="4">
+      <w:start w:val="1"/>
+      <w:numFmt w:val="decimal"/>
+      <w:lvlText w:val="%1.%2.%3.%4.%5"/>
+      <w:lvlJc w:val="left"/>
+      <w:pPr>
+        <w:ind w:left="1440" w:hanging="1440"/>
+      </w:pPr>
+      <w:rPr>
+        <w:rFonts w:hint="default"/>
+      </w:rPr>
+    </w:lvl>
+    <w:lvl w:ilvl="5">
+      <w:start w:val="1"/>
+      <w:numFmt w:val="decimal"/>
+      <w:lvlText w:val="%1.%2.%3.%4.%5.%6"/>
+      <w:lvlJc w:val="left"/>
+      <w:pPr>
+        <w:ind w:left="1440" w:hanging="1440"/>
+      </w:pPr>
+      <w:rPr>
+        <w:rFonts w:hint="default"/>
+      </w:rPr>
+    </w:lvl>
+    <w:lvl w:ilvl="6">
+      <w:start w:val="1"/>
+      <w:numFmt w:val="decimal"/>
+      <w:lvlText w:val="%1.%2.%3.%4.%5.%6.%7"/>
+      <w:lvlJc w:val="left"/>
+      <w:pPr>
+        <w:ind w:left="1800" w:hanging="1800"/>
+      </w:pPr>
+      <w:rPr>
+        <w:rFonts w:hint="default"/>
+      </w:rPr>
+    </w:lvl>
+    <w:lvl w:ilvl="7">
+      <w:start w:val="1"/>
+      <w:numFmt w:val="decimal"/>
+      <w:lvlText w:val="%1.%2.%3.%4.%5.%6.%7.%8"/>
+      <w:lvlJc w:val="left"/>
+      <w:pPr>
+        <w:ind w:left="2160" w:hanging="2160"/>
+      </w:pPr>
+      <w:rPr>
+        <w:rFonts w:hint="default"/>
+      </w:rPr>
+    </w:lvl>
+    <w:lvl w:ilvl="8">
+      <w:start w:val="1"/>
+      <w:numFmt w:val="decimal"/>
+      <w:lvlText w:val="%1.%2.%3.%4.%5.%6.%7.%8.%9"/>
+      <w:lvlJc w:val="left"/>
+      <w:pPr>
+        <w:ind w:left="2160" w:hanging="2160"/>
+      </w:pPr>
+      <w:rPr>
+        <w:rFonts w:hint="default"/>
+      </w:rPr>
+    </w:lvl>
+  </w:abstractNum>
+  <w:abstractNum w:abstractNumId="39" w15:restartNumberingAfterBreak="0">
     <w:nsid w:val="5F1D302E"/>
     <w:multiLevelType w:val="hybridMultilevel"/>
     <w:tmpl w:val="2EC6BEC6"/>
@@ -14299,7 +14741,7 @@
       </w:rPr>
     </w:lvl>
   </w:abstractNum>
-  <w:abstractNum w:abstractNumId="38" w15:restartNumberingAfterBreak="0">
+  <w:abstractNum w:abstractNumId="40" w15:restartNumberingAfterBreak="0">
     <w:nsid w:val="5FAF038B"/>
     <w:multiLevelType w:val="hybridMultilevel"/>
     <w:tmpl w:val="122A325C"/>
@@ -14412,7 +14854,7 @@
       </w:rPr>
     </w:lvl>
   </w:abstractNum>
-  <w:abstractNum w:abstractNumId="39" w15:restartNumberingAfterBreak="0">
+  <w:abstractNum w:abstractNumId="41" w15:restartNumberingAfterBreak="0">
     <w:nsid w:val="61472D83"/>
     <w:multiLevelType w:val="multilevel"/>
     <w:tmpl w:val="711A4FCE"/>
@@ -14561,7 +15003,93 @@
       </w:rPr>
     </w:lvl>
   </w:abstractNum>
-  <w:abstractNum w:abstractNumId="40" w15:restartNumberingAfterBreak="0">
+  <w:abstractNum w:abstractNumId="42" w15:restartNumberingAfterBreak="0">
+    <w:nsid w:val="6622773C"/>
+    <w:multiLevelType w:val="multilevel"/>
+    <w:tmpl w:val="240A001F"/>
+    <w:lvl w:ilvl="0">
+      <w:start w:val="1"/>
+      <w:numFmt w:val="decimal"/>
+      <w:lvlText w:val="%1."/>
+      <w:lvlJc w:val="left"/>
+      <w:pPr>
+        <w:ind w:left="360" w:hanging="360"/>
+      </w:pPr>
+    </w:lvl>
+    <w:lvl w:ilvl="1">
+      <w:start w:val="1"/>
+      <w:numFmt w:val="decimal"/>
+      <w:lvlText w:val="%1.%2."/>
+      <w:lvlJc w:val="left"/>
+      <w:pPr>
+        <w:ind w:left="792" w:hanging="432"/>
+      </w:pPr>
+    </w:lvl>
+    <w:lvl w:ilvl="2">
+      <w:start w:val="1"/>
+      <w:numFmt w:val="decimal"/>
+      <w:lvlText w:val="%1.%2.%3."/>
+      <w:lvlJc w:val="left"/>
+      <w:pPr>
+        <w:ind w:left="1224" w:hanging="504"/>
+      </w:pPr>
+    </w:lvl>
+    <w:lvl w:ilvl="3">
+      <w:start w:val="1"/>
+      <w:numFmt w:val="decimal"/>
+      <w:lvlText w:val="%1.%2.%3.%4."/>
+      <w:lvlJc w:val="left"/>
+      <w:pPr>
+        <w:ind w:left="1728" w:hanging="648"/>
+      </w:pPr>
+    </w:lvl>
+    <w:lvl w:ilvl="4">
+      <w:start w:val="1"/>
+      <w:numFmt w:val="decimal"/>
+      <w:lvlText w:val="%1.%2.%3.%4.%5."/>
+      <w:lvlJc w:val="left"/>
+      <w:pPr>
+        <w:ind w:left="2232" w:hanging="792"/>
+      </w:pPr>
+    </w:lvl>
+    <w:lvl w:ilvl="5">
+      <w:start w:val="1"/>
+      <w:numFmt w:val="decimal"/>
+      <w:lvlText w:val="%1.%2.%3.%4.%5.%6."/>
+      <w:lvlJc w:val="left"/>
+      <w:pPr>
+        <w:ind w:left="2736" w:hanging="936"/>
+      </w:pPr>
+    </w:lvl>
+    <w:lvl w:ilvl="6">
+      <w:start w:val="1"/>
+      <w:numFmt w:val="decimal"/>
+      <w:lvlText w:val="%1.%2.%3.%4.%5.%6.%7."/>
+      <w:lvlJc w:val="left"/>
+      <w:pPr>
+        <w:ind w:left="3240" w:hanging="1080"/>
+      </w:pPr>
+    </w:lvl>
+    <w:lvl w:ilvl="7">
+      <w:start w:val="1"/>
+      <w:numFmt w:val="decimal"/>
+      <w:lvlText w:val="%1.%2.%3.%4.%5.%6.%7.%8."/>
+      <w:lvlJc w:val="left"/>
+      <w:pPr>
+        <w:ind w:left="3744" w:hanging="1224"/>
+      </w:pPr>
+    </w:lvl>
+    <w:lvl w:ilvl="8">
+      <w:start w:val="1"/>
+      <w:numFmt w:val="decimal"/>
+      <w:lvlText w:val="%1.%2.%3.%4.%5.%6.%7.%8.%9."/>
+      <w:lvlJc w:val="left"/>
+      <w:pPr>
+        <w:ind w:left="4320" w:hanging="1440"/>
+      </w:pPr>
+    </w:lvl>
+  </w:abstractNum>
+  <w:abstractNum w:abstractNumId="43" w15:restartNumberingAfterBreak="0">
     <w:nsid w:val="669D5035"/>
     <w:multiLevelType w:val="multilevel"/>
     <w:tmpl w:val="3D2A034A"/>
@@ -14684,7 +15212,7 @@
       </w:rPr>
     </w:lvl>
   </w:abstractNum>
-  <w:abstractNum w:abstractNumId="41" w15:restartNumberingAfterBreak="0">
+  <w:abstractNum w:abstractNumId="44" w15:restartNumberingAfterBreak="0">
     <w:nsid w:val="66E4743E"/>
     <w:multiLevelType w:val="multilevel"/>
     <w:tmpl w:val="D35AD41A"/>
@@ -14805,7 +15333,7 @@
       </w:rPr>
     </w:lvl>
   </w:abstractNum>
-  <w:abstractNum w:abstractNumId="42" w15:restartNumberingAfterBreak="0">
+  <w:abstractNum w:abstractNumId="45" w15:restartNumberingAfterBreak="0">
     <w:nsid w:val="6E8C50E2"/>
     <w:multiLevelType w:val="multilevel"/>
     <w:tmpl w:val="D35AD41A"/>
@@ -14926,7 +15454,7 @@
       </w:rPr>
     </w:lvl>
   </w:abstractNum>
-  <w:abstractNum w:abstractNumId="43" w15:restartNumberingAfterBreak="0">
+  <w:abstractNum w:abstractNumId="46" w15:restartNumberingAfterBreak="0">
     <w:nsid w:val="71201D87"/>
     <w:multiLevelType w:val="hybridMultilevel"/>
     <w:tmpl w:val="FDCABA4A"/>
@@ -15039,7 +15567,7 @@
       </w:rPr>
     </w:lvl>
   </w:abstractNum>
-  <w:abstractNum w:abstractNumId="44" w15:restartNumberingAfterBreak="0">
+  <w:abstractNum w:abstractNumId="47" w15:restartNumberingAfterBreak="0">
     <w:nsid w:val="723B1435"/>
     <w:multiLevelType w:val="multilevel"/>
     <w:tmpl w:val="D77A0726"/>
@@ -15152,7 +15680,129 @@
       </w:rPr>
     </w:lvl>
   </w:abstractNum>
-  <w:abstractNum w:abstractNumId="45" w15:restartNumberingAfterBreak="0">
+  <w:abstractNum w:abstractNumId="48" w15:restartNumberingAfterBreak="0">
+    <w:nsid w:val="736D7DFF"/>
+    <w:multiLevelType w:val="multilevel"/>
+    <w:tmpl w:val="F5B4B8C8"/>
+    <w:lvl w:ilvl="0">
+      <w:start w:val="1"/>
+      <w:numFmt w:val="decimal"/>
+      <w:lvlText w:val="%1"/>
+      <w:lvlJc w:val="left"/>
+      <w:pPr>
+        <w:ind w:left="552" w:hanging="552"/>
+      </w:pPr>
+      <w:rPr>
+        <w:rFonts w:hint="default"/>
+        <w:b/>
+      </w:rPr>
+    </w:lvl>
+    <w:lvl w:ilvl="1">
+      <w:start w:val="5"/>
+      <w:numFmt w:val="decimal"/>
+      <w:lvlText w:val="%1.%2"/>
+      <w:lvlJc w:val="left"/>
+      <w:pPr>
+        <w:ind w:left="732" w:hanging="552"/>
+      </w:pPr>
+      <w:rPr>
+        <w:rFonts w:hint="default"/>
+        <w:b/>
+      </w:rPr>
+    </w:lvl>
+    <w:lvl w:ilvl="2">
+      <w:start w:val="1"/>
+      <w:numFmt w:val="decimal"/>
+      <w:lvlText w:val="%1.%2.%3"/>
+      <w:lvlJc w:val="left"/>
+      <w:pPr>
+        <w:ind w:left="1080" w:hanging="720"/>
+      </w:pPr>
+      <w:rPr>
+        <w:rFonts w:hint="default"/>
+        <w:b/>
+      </w:rPr>
+    </w:lvl>
+    <w:lvl w:ilvl="3">
+      <w:start w:val="1"/>
+      <w:numFmt w:val="decimal"/>
+      <w:lvlText w:val="%1.%2.%3.%4"/>
+      <w:lvlJc w:val="left"/>
+      <w:pPr>
+        <w:ind w:left="1620" w:hanging="1080"/>
+      </w:pPr>
+      <w:rPr>
+        <w:rFonts w:hint="default"/>
+        <w:b/>
+      </w:rPr>
+    </w:lvl>
+    <w:lvl w:ilvl="4">
+      <w:start w:val="1"/>
+      <w:numFmt w:val="decimal"/>
+      <w:lvlText w:val="%1.%2.%3.%4.%5"/>
+      <w:lvlJc w:val="left"/>
+      <w:pPr>
+        <w:ind w:left="1800" w:hanging="1080"/>
+      </w:pPr>
+      <w:rPr>
+        <w:rFonts w:hint="default"/>
+        <w:b/>
+      </w:rPr>
+    </w:lvl>
+    <w:lvl w:ilvl="5">
+      <w:start w:val="1"/>
+      <w:numFmt w:val="decimal"/>
+      <w:lvlText w:val="%1.%2.%3.%4.%5.%6"/>
+      <w:lvlJc w:val="left"/>
+      <w:pPr>
+        <w:ind w:left="2340" w:hanging="1440"/>
+      </w:pPr>
+      <w:rPr>
+        <w:rFonts w:hint="default"/>
+        <w:b/>
+      </w:rPr>
+    </w:lvl>
+    <w:lvl w:ilvl="6">
+      <w:start w:val="1"/>
+      <w:numFmt w:val="decimal"/>
+      <w:lvlText w:val="%1.%2.%3.%4.%5.%6.%7"/>
+      <w:lvlJc w:val="left"/>
+      <w:pPr>
+        <w:ind w:left="2520" w:hanging="1440"/>
+      </w:pPr>
+      <w:rPr>
+        <w:rFonts w:hint="default"/>
+        <w:b/>
+      </w:rPr>
+    </w:lvl>
+    <w:lvl w:ilvl="7">
+      <w:start w:val="1"/>
+      <w:numFmt w:val="decimal"/>
+      <w:lvlText w:val="%1.%2.%3.%4.%5.%6.%7.%8"/>
+      <w:lvlJc w:val="left"/>
+      <w:pPr>
+        <w:ind w:left="3060" w:hanging="1800"/>
+      </w:pPr>
+      <w:rPr>
+        <w:rFonts w:hint="default"/>
+        <w:b/>
+      </w:rPr>
+    </w:lvl>
+    <w:lvl w:ilvl="8">
+      <w:start w:val="1"/>
+      <w:numFmt w:val="decimal"/>
+      <w:lvlText w:val="%1.%2.%3.%4.%5.%6.%7.%8.%9"/>
+      <w:lvlJc w:val="left"/>
+      <w:pPr>
+        <w:ind w:left="3240" w:hanging="1800"/>
+      </w:pPr>
+      <w:rPr>
+        <w:rFonts w:hint="default"/>
+        <w:b/>
+      </w:rPr>
+    </w:lvl>
+  </w:abstractNum>
+  <w:abstractNum w:abstractNumId="49" w15:restartNumberingAfterBreak="0">
     <w:nsid w:val="7C447FB2"/>
     <w:multiLevelType w:val="hybridMultilevel"/>
     <w:tmpl w:val="94587850"/>
@@ -15275,7 +15925,7 @@
     <w:abstractNumId w:val="8"/>
   </w:num>
   <w:num w:numId="4" w16cid:durableId="710961931">
-    <w:abstractNumId w:val="38"/>
+    <w:abstractNumId w:val="40"/>
   </w:num>
   <w:num w:numId="5" w16cid:durableId="520899184">
     <w:abstractNumId w:val="12"/>
@@ -15284,16 +15934,16 @@
     <w:abstractNumId w:val="13"/>
   </w:num>
   <w:num w:numId="7" w16cid:durableId="1033534077">
-    <w:abstractNumId w:val="37"/>
+    <w:abstractNumId w:val="39"/>
   </w:num>
   <w:num w:numId="8" w16cid:durableId="353194524">
-    <w:abstractNumId w:val="34"/>
+    <w:abstractNumId w:val="35"/>
   </w:num>
   <w:num w:numId="9" w16cid:durableId="503856409">
     <w:abstractNumId w:val="17"/>
   </w:num>
   <w:num w:numId="10" w16cid:durableId="951478317">
-    <w:abstractNumId w:val="43"/>
+    <w:abstractNumId w:val="46"/>
   </w:num>
   <w:num w:numId="11" w16cid:durableId="1722098590">
     <w:abstractNumId w:val="33"/>
@@ -15338,7 +15988,7 @@
     <w:abstractNumId w:val="3"/>
   </w:num>
   <w:num w:numId="16" w16cid:durableId="417944878">
-    <w:abstractNumId w:val="35"/>
+    <w:abstractNumId w:val="36"/>
   </w:num>
   <w:num w:numId="17" w16cid:durableId="1630286268">
     <w:abstractNumId w:val="16"/>
@@ -15350,7 +16000,7 @@
     <w:abstractNumId w:val="6"/>
   </w:num>
   <w:num w:numId="20" w16cid:durableId="1376539905">
-    <w:abstractNumId w:val="45"/>
+    <w:abstractNumId w:val="49"/>
   </w:num>
   <w:num w:numId="21" w16cid:durableId="1820731094">
     <w:abstractNumId w:val="10"/>
@@ -15374,7 +16024,7 @@
     <w:abstractNumId w:val="21"/>
   </w:num>
   <w:num w:numId="28" w16cid:durableId="2140372357">
-    <w:abstractNumId w:val="36"/>
+    <w:abstractNumId w:val="37"/>
   </w:num>
   <w:num w:numId="29" w16cid:durableId="481776674">
     <w:abstractNumId w:val="32"/>
@@ -15389,7 +16039,7 @@
     <w:abstractNumId w:val="1"/>
   </w:num>
   <w:num w:numId="33" w16cid:durableId="807014695">
-    <w:abstractNumId w:val="44"/>
+    <w:abstractNumId w:val="47"/>
   </w:num>
   <w:num w:numId="34" w16cid:durableId="856776132">
     <w:abstractNumId w:val="22"/>
@@ -15401,13 +16051,13 @@
     <w:abstractNumId w:val="28"/>
   </w:num>
   <w:num w:numId="37" w16cid:durableId="861699572">
-    <w:abstractNumId w:val="41"/>
+    <w:abstractNumId w:val="44"/>
   </w:num>
   <w:num w:numId="38" w16cid:durableId="1588998339">
     <w:abstractNumId w:val="25"/>
   </w:num>
   <w:num w:numId="39" w16cid:durableId="478155996">
-    <w:abstractNumId w:val="42"/>
+    <w:abstractNumId w:val="45"/>
   </w:num>
   <w:num w:numId="40" w16cid:durableId="1717581204">
     <w:abstractNumId w:val="18"/>
@@ -15422,19 +16072,31 @@
     <w:abstractNumId w:val="2"/>
   </w:num>
   <w:num w:numId="44" w16cid:durableId="33121034">
-    <w:abstractNumId w:val="39"/>
+    <w:abstractNumId w:val="41"/>
   </w:num>
   <w:num w:numId="45" w16cid:durableId="690834163">
-    <w:abstractNumId w:val="40"/>
+    <w:abstractNumId w:val="43"/>
   </w:num>
   <w:num w:numId="46" w16cid:durableId="1943299351">
-    <w:abstractNumId w:val="40"/>
+    <w:abstractNumId w:val="43"/>
     <w:lvlOverride w:ilvl="0">
       <w:startOverride w:val="1"/>
     </w:lvlOverride>
   </w:num>
   <w:num w:numId="47" w16cid:durableId="966354254">
     <w:abstractNumId w:val="26"/>
+  </w:num>
+  <w:num w:numId="48" w16cid:durableId="1816071410">
+    <w:abstractNumId w:val="34"/>
+  </w:num>
+  <w:num w:numId="49" w16cid:durableId="1240359648">
+    <w:abstractNumId w:val="42"/>
+  </w:num>
+  <w:num w:numId="50" w16cid:durableId="36325195">
+    <w:abstractNumId w:val="38"/>
+  </w:num>
+  <w:num w:numId="51" w16cid:durableId="924264199">
+    <w:abstractNumId w:val="48"/>
   </w:num>
   <w:numIdMacAtCleanup w:val="13"/>
 </w:numbering>
@@ -15963,7 +16625,6 @@
   <w:style w:type="character" w:default="1" w:styleId="Fuentedeprrafopredeter">
     <w:name w:val="Default Paragraph Font"/>
     <w:uiPriority w:val="1"/>
-    <w:semiHidden/>
     <w:unhideWhenUsed/>
   </w:style>
   <w:style w:type="table" w:default="1" w:styleId="Tablanormal">
@@ -16690,6 +17351,7 @@
   </w:compat>
   <w:rsids>
     <w:rsidRoot w:val="001F229B"/>
+    <w:rsid w:val="00015C85"/>
     <w:rsid w:val="001F229B"/>
     <w:rsid w:val="00230D95"/>
     <w:rsid w:val="002333DA"/>
@@ -16708,6 +17370,7 @@
     <w:rsid w:val="00B71A89"/>
     <w:rsid w:val="00DA5E84"/>
     <w:rsid w:val="00E805B9"/>
+    <w:rsid w:val="00EE4C25"/>
     <w:rsid w:val="00F53B12"/>
   </w:rsids>
   <m:mathPr>
@@ -16725,7 +17388,7 @@
   </m:mathPr>
   <w:themeFontLang w:val="es-ES"/>
   <w:clrSchemeMapping w:bg1="light1" w:t1="dark1" w:bg2="light2" w:t2="dark2" w:accent1="accent1" w:accent2="accent2" w:accent3="accent3" w:accent4="accent4" w:accent5="accent5" w:accent6="accent6" w:hyperlink="hyperlink" w:followedHyperlink="followedHyperlink"/>
-  <w:decimalSymbol w:val="."/>
+  <w:decimalSymbol w:val=","/>
   <w:listSeparator w:val=";"/>
   <w15:chartTrackingRefBased/>
 </w:settings>

</xml_diff>

<commit_message>
feat: add some changes to design
</commit_message>
<xml_diff>
--- a/docs/Documento Preliminar/Documento Preliminar (11 de Junio).docx
+++ b/docs/Documento Preliminar/Documento Preliminar (11 de Junio).docx
@@ -2256,6 +2256,12 @@
                     <w:noProof/>
                     <w:webHidden/>
                   </w:rPr>
+                </w:r>
+                <w:r>
+                  <w:rPr>
+                    <w:noProof/>
+                    <w:webHidden/>
+                  </w:rPr>
                   <w:fldChar w:fldCharType="separate"/>
                 </w:r>
                 <w:r>
@@ -2338,6 +2344,12 @@
                     <w:noProof/>
                     <w:webHidden/>
                   </w:rPr>
+                </w:r>
+                <w:r>
+                  <w:rPr>
+                    <w:noProof/>
+                    <w:webHidden/>
+                  </w:rPr>
                   <w:fldChar w:fldCharType="separate"/>
                 </w:r>
                 <w:r>
@@ -2599,6 +2611,11 @@
                   <w:rPr>
                     <w:webHidden/>
                   </w:rPr>
+                </w:r>
+                <w:r>
+                  <w:rPr>
+                    <w:webHidden/>
+                  </w:rPr>
                   <w:fldChar w:fldCharType="separate"/>
                 </w:r>
                 <w:r>
@@ -2650,6 +2667,11 @@
                     <w:webHidden/>
                   </w:rPr>
                   <w:instrText xml:space="preserve"> PAGEREF _Toc199923443 \h </w:instrText>
+                </w:r>
+                <w:r>
+                  <w:rPr>
+                    <w:webHidden/>
+                  </w:rPr>
                 </w:r>
                 <w:r>
                   <w:rPr>
@@ -3430,7 +3452,7 @@
         <w:ind w:firstLine="0"/>
         <w:rPr>
           <w:rFonts w:cs="Segoe UI"/>
-          <w:lang w:val="en-US"/>
+          <w:lang w:val="es-ES"/>
         </w:rPr>
       </w:pPr>
       <w:r>
@@ -3454,13 +3476,47 @@
         </w:rPr>
         <w:tab/>
       </w:r>
-      <w:r>
-        <w:rPr>
-          <w:rFonts w:cs="Segoe UI"/>
-          <w:lang w:val="en-US"/>
-        </w:rPr>
-        <w:t>Large Language Models</w:t>
-      </w:r>
+      <w:proofErr w:type="spellStart"/>
+      <w:r>
+        <w:rPr>
+          <w:rFonts w:cs="Segoe UI"/>
+          <w:lang w:val="es-ES"/>
+        </w:rPr>
+        <w:t>Large</w:t>
+      </w:r>
+      <w:proofErr w:type="spellEnd"/>
+      <w:r>
+        <w:rPr>
+          <w:rFonts w:cs="Segoe UI"/>
+          <w:lang w:val="es-ES"/>
+        </w:rPr>
+        <w:t xml:space="preserve"> </w:t>
+      </w:r>
+      <w:proofErr w:type="spellStart"/>
+      <w:r>
+        <w:rPr>
+          <w:rFonts w:cs="Segoe UI"/>
+          <w:lang w:val="es-ES"/>
+        </w:rPr>
+        <w:t>Language</w:t>
+      </w:r>
+      <w:proofErr w:type="spellEnd"/>
+      <w:r>
+        <w:rPr>
+          <w:rFonts w:cs="Segoe UI"/>
+          <w:lang w:val="es-ES"/>
+        </w:rPr>
+        <w:t xml:space="preserve"> </w:t>
+      </w:r>
+      <w:proofErr w:type="spellStart"/>
+      <w:r>
+        <w:rPr>
+          <w:rFonts w:cs="Segoe UI"/>
+          <w:lang w:val="es-ES"/>
+        </w:rPr>
+        <w:t>Models</w:t>
+      </w:r>
+      <w:proofErr w:type="spellEnd"/>
     </w:p>
     <w:p>
       <w:pPr>
@@ -3468,31 +3524,71 @@
         <w:ind w:firstLine="0"/>
         <w:rPr>
           <w:rFonts w:cs="Segoe UI"/>
-          <w:lang w:val="en-US"/>
-        </w:rPr>
-      </w:pPr>
-      <w:r>
-        <w:rPr>
-          <w:rFonts w:cs="Segoe UI"/>
-          <w:lang w:val="en-US"/>
+          <w:lang w:val="es-ES"/>
+        </w:rPr>
+      </w:pPr>
+      <w:r>
+        <w:rPr>
+          <w:rFonts w:cs="Segoe UI"/>
+          <w:lang w:val="es-ES"/>
         </w:rPr>
         <w:t>RAG</w:t>
       </w:r>
       <w:r>
         <w:rPr>
           <w:rFonts w:cs="Segoe UI"/>
-          <w:lang w:val="en-US"/>
+          <w:lang w:val="es-ES"/>
         </w:rPr>
         <w:tab/>
       </w:r>
       <w:r>
         <w:rPr>
           <w:rFonts w:cs="Segoe UI"/>
-          <w:lang w:val="en-US"/>
+          <w:lang w:val="es-ES"/>
         </w:rPr>
         <w:tab/>
-        <w:t>Retrieval Augmented Generation</w:t>
-      </w:r>
+      </w:r>
+      <w:proofErr w:type="spellStart"/>
+      <w:r>
+        <w:rPr>
+          <w:rFonts w:cs="Segoe UI"/>
+          <w:lang w:val="es-ES"/>
+        </w:rPr>
+        <w:t>Retrieval</w:t>
+      </w:r>
+      <w:proofErr w:type="spellEnd"/>
+      <w:r>
+        <w:rPr>
+          <w:rFonts w:cs="Segoe UI"/>
+          <w:lang w:val="es-ES"/>
+        </w:rPr>
+        <w:t xml:space="preserve"> </w:t>
+      </w:r>
+      <w:proofErr w:type="spellStart"/>
+      <w:r>
+        <w:rPr>
+          <w:rFonts w:cs="Segoe UI"/>
+          <w:lang w:val="es-ES"/>
+        </w:rPr>
+        <w:t>Augmented</w:t>
+      </w:r>
+      <w:proofErr w:type="spellEnd"/>
+      <w:r>
+        <w:rPr>
+          <w:rFonts w:cs="Segoe UI"/>
+          <w:lang w:val="es-ES"/>
+        </w:rPr>
+        <w:t xml:space="preserve"> </w:t>
+      </w:r>
+      <w:proofErr w:type="spellStart"/>
+      <w:r>
+        <w:rPr>
+          <w:rFonts w:cs="Segoe UI"/>
+          <w:lang w:val="es-ES"/>
+        </w:rPr>
+        <w:t>Generation</w:t>
+      </w:r>
+      <w:proofErr w:type="spellEnd"/>
     </w:p>
     <w:p>
       <w:pPr>
@@ -3516,12 +3612,6 @@
           <w:lang w:val="es-ES"/>
         </w:rPr>
         <w:tab/>
-      </w:r>
-      <w:r>
-        <w:rPr>
-          <w:rFonts w:cs="Segoe UI"/>
-          <w:lang w:val="es-ES"/>
-        </w:rPr>
         <w:t>Ministerio de Tecnologías de la Información y Comunicaciones</w:t>
       </w:r>
     </w:p>
@@ -4504,6 +4594,7 @@
       <w:r>
         <w:rPr>
           <w:rFonts w:cs="Segoe UI"/>
+          <w:noProof/>
           <w:lang w:val="es-ES"/>
         </w:rPr>
         <w:drawing>
@@ -4762,6 +4853,7 @@
       <w:r>
         <w:rPr>
           <w:rFonts w:cs="Segoe UI"/>
+          <w:noProof/>
           <w:lang w:val="es-ES"/>
         </w:rPr>
         <w:drawing>
@@ -4918,21 +5010,50 @@
         </w:rPr>
         <w:t xml:space="preserve"> proporcionando guías prácticas, glosarios técnicos y una base de conocimientos recomendada por los profesores a través del </w:t>
       </w:r>
-      <w:proofErr w:type="gramStart"/>
       <w:r>
         <w:rPr>
           <w:rFonts w:ascii="Segoe UI" w:eastAsia="Segoe UI" w:hAnsi="Segoe UI" w:cs="Segoe UI"/>
           <w:lang w:val="es-CO"/>
         </w:rPr>
-        <w:t>tutor,.</w:t>
-      </w:r>
-      <w:proofErr w:type="gramEnd"/>
+        <w:t>tutor</w:t>
+      </w:r>
       <w:r>
         <w:rPr>
           <w:rFonts w:ascii="Segoe UI" w:eastAsia="Segoe UI" w:hAnsi="Segoe UI" w:cs="Segoe UI"/>
           <w:lang w:val="es-CO"/>
         </w:rPr>
-        <w:t xml:space="preserve"> Se garantizará que el 100% de los estudiantes tenga acceso a estos recursos antes del 30 de noviembre de 2024.</w:t>
+        <w:t>.</w:t>
+      </w:r>
+      <w:r>
+        <w:rPr>
+          <w:rFonts w:ascii="Segoe UI" w:eastAsia="Segoe UI" w:hAnsi="Segoe UI" w:cs="Segoe UI"/>
+          <w:lang w:val="es-CO"/>
+        </w:rPr>
+        <w:t xml:space="preserve"> </w:t>
+      </w:r>
+      <w:r>
+        <w:rPr>
+          <w:rFonts w:ascii="Segoe UI" w:eastAsia="Segoe UI" w:hAnsi="Segoe UI" w:cs="Segoe UI"/>
+          <w:highlight w:val="yellow"/>
+          <w:lang w:val="es-CO"/>
+        </w:rPr>
+        <w:t>Se garantizará que el 100% de los estudiantes tenga acceso a estos recursos antes del 30 de noviembre de 202</w:t>
+      </w:r>
+      <w:r>
+        <w:rPr>
+          <w:rFonts w:ascii="Segoe UI" w:eastAsia="Segoe UI" w:hAnsi="Segoe UI" w:cs="Segoe UI"/>
+          <w:highlight w:val="yellow"/>
+          <w:lang w:val="es-CO"/>
+        </w:rPr>
+        <w:t>5</w:t>
+      </w:r>
+      <w:r>
+        <w:rPr>
+          <w:rFonts w:ascii="Segoe UI" w:eastAsia="Segoe UI" w:hAnsi="Segoe UI" w:cs="Segoe UI"/>
+          <w:highlight w:val="yellow"/>
+          <w:lang w:val="es-CO"/>
+        </w:rPr>
+        <w:t>.</w:t>
       </w:r>
     </w:p>
     <w:p>
@@ -4954,6 +5075,7 @@
         </w:numPr>
         <w:rPr>
           <w:rFonts w:ascii="Segoe UI" w:eastAsia="Segoe UI" w:hAnsi="Segoe UI" w:cs="Segoe UI"/>
+          <w:highlight w:val="yellow"/>
           <w:lang w:val="es-CO"/>
         </w:rPr>
       </w:pPr>
@@ -4970,7 +5092,15 @@
           <w:rFonts w:ascii="Segoe UI" w:eastAsia="Segoe UI" w:hAnsi="Segoe UI" w:cs="Segoe UI"/>
           <w:lang w:val="es-CO"/>
         </w:rPr>
-        <w:t xml:space="preserve"> mediante la implementación de ejemplos simplificados, asistencia con sintaxis y videos específicos, proporcionados por el tutor. Se evaluará la efectividad a través de encuestas de satisfacción y una mejora del 20% en el desempeño de los estudiantes en evaluaciones, con implementación completa antes del 15 de diciembre de 2024.</w:t>
+        <w:t xml:space="preserve"> mediante la implementación de ejemplos simplificados, asistencia con sintaxis y videos específicos, proporcionados por el tutor. </w:t>
+      </w:r>
+      <w:r>
+        <w:rPr>
+          <w:rFonts w:ascii="Segoe UI" w:eastAsia="Segoe UI" w:hAnsi="Segoe UI" w:cs="Segoe UI"/>
+          <w:highlight w:val="yellow"/>
+          <w:lang w:val="es-CO"/>
+        </w:rPr>
+        <w:t>Se evaluará la efectividad a través de encuestas de satisfacción y una mejora del 20% en el desempeño de los estudiantes en evaluaciones, con implementación completa antes del 15 de diciembre de 2024.</w:t>
       </w:r>
     </w:p>
     <w:p>
@@ -5008,7 +5138,15 @@
           <w:rFonts w:ascii="Segoe UI" w:eastAsia="Segoe UI" w:hAnsi="Segoe UI" w:cs="Segoe UI"/>
           <w:lang w:val="es-CO"/>
         </w:rPr>
-        <w:t xml:space="preserve"> integrando toda la información relevante en la plataforma del tutor para un acceso rápido y eficiente. Se capacitará a los estudiantes en el uso de estos recursos, asegurando que al menos el 90% conozca y utilice los canales de apoyo antes del 1 de diciembre de 2024.</w:t>
+        <w:t xml:space="preserve"> integrando toda la información relevante en la plataforma del tutor para un acceso rápido y eficiente. </w:t>
+      </w:r>
+      <w:r>
+        <w:rPr>
+          <w:rFonts w:ascii="Segoe UI" w:eastAsia="Segoe UI" w:hAnsi="Segoe UI" w:cs="Segoe UI"/>
+          <w:highlight w:val="yellow"/>
+          <w:lang w:val="es-CO"/>
+        </w:rPr>
+        <w:t>Se capacitará a los estudiantes en el uso de estos recursos, asegurando que al menos el 90% conozca y utilice los canales de apoyo antes del 1 de diciembre de 2024.</w:t>
       </w:r>
     </w:p>
     <w:p>
@@ -5051,7 +5189,15 @@
           <w:rFonts w:ascii="Segoe UI" w:eastAsia="Segoe UI" w:hAnsi="Segoe UI" w:cs="Segoe UI"/>
           <w:lang w:val="es-CO"/>
         </w:rPr>
-        <w:t>mediante el registro de las búsquedas más frecuentes en la plataforma del tutor. Estos datos se presentarán en gráficos y reportes accesibles para los profesores, permitiéndoles identificar áreas de mejora y ajustar sus métodos de enseñanza. La implementación se completará antes del 20 de diciembre de 2024, asegurando que al menos el 80% de los profesores utilicen la información para mejorar sus clases.</w:t>
+        <w:t xml:space="preserve">mediante el registro de las búsquedas más frecuentes en la plataforma del tutor. Estos datos se presentarán en gráficos y reportes accesibles para los profesores, permitiéndoles identificar áreas de mejora y ajustar sus métodos de enseñanza. </w:t>
+      </w:r>
+      <w:r>
+        <w:rPr>
+          <w:rFonts w:ascii="Segoe UI" w:eastAsia="Segoe UI" w:hAnsi="Segoe UI" w:cs="Segoe UI"/>
+          <w:highlight w:val="yellow"/>
+          <w:lang w:val="es-CO"/>
+        </w:rPr>
+        <w:t>La implementación se completará antes del 20 de diciembre de 2024, asegurando que al menos el 80% de los profesores utilicen la información para mejorar sus clases.</w:t>
       </w:r>
     </w:p>
     <w:p>
@@ -9400,7 +9546,6 @@
         <w:spacing w:before="0" w:after="0"/>
         <w:rPr>
           <w:rFonts w:cs="Segoe UI"/>
-          <w:lang w:val="en-US"/>
         </w:rPr>
       </w:pPr>
     </w:p>
@@ -9410,7 +9555,6 @@
         <w:ind w:firstLine="0"/>
         <w:rPr>
           <w:rFonts w:cs="Segoe UI"/>
-          <w:lang w:val="en-US"/>
         </w:rPr>
       </w:pPr>
     </w:p>
@@ -16592,7 +16736,6 @@
     <w:sig w:usb0="00000000" w:usb1="10000000" w:usb2="00000000" w:usb3="00000000" w:csb0="80000000" w:csb1="00000000"/>
   </w:font>
   <w:font w:name="Euclid">
-    <w:altName w:val="Cambria"/>
     <w:charset w:val="00"/>
     <w:family w:val="roman"/>
     <w:pitch w:val="variable"/>
@@ -16697,6 +16840,7 @@
     <w:rsid w:val="00513691"/>
     <w:rsid w:val="005D29C2"/>
     <w:rsid w:val="00632D22"/>
+    <w:rsid w:val="007427E6"/>
     <w:rsid w:val="00751050"/>
     <w:rsid w:val="0077136F"/>
     <w:rsid w:val="0081404A"/>
@@ -16709,6 +16853,7 @@
     <w:rsid w:val="00DA5E84"/>
     <w:rsid w:val="00E805B9"/>
     <w:rsid w:val="00F53B12"/>
+    <w:rsid w:val="00F71870"/>
   </w:rsids>
   <m:mathPr>
     <m:mathFont m:val="Cambria Math"/>

</xml_diff>